<commit_message>
Latest modification before submission of the review1
</commit_message>
<xml_diff>
--- a/1 First Review/Letter to the reviewers.docx
+++ b/1 First Review/Letter to the reviewers.docx
@@ -3,6 +3,7 @@
 <w:document xmlns:wpc="http://schemas.microsoft.com/office/word/2010/wordprocessingCanvas" xmlns:mc="http://schemas.openxmlformats.org/markup-compatibility/2006" xmlns:o="urn:schemas-microsoft-com:office:office" xmlns:r="http://schemas.openxmlformats.org/officeDocument/2006/relationships" xmlns:m="http://schemas.openxmlformats.org/officeDocument/2006/math" xmlns:v="urn:schemas-microsoft-com:vml" xmlns:wp14="http://schemas.microsoft.com/office/word/2010/wordprocessingDrawing" xmlns:wp="http://schemas.openxmlformats.org/drawingml/2006/wordprocessingDrawing" xmlns:w10="urn:schemas-microsoft-com:office:word" xmlns:w="http://schemas.openxmlformats.org/wordprocessingml/2006/main" xmlns:w14="http://schemas.microsoft.com/office/word/2010/wordml" xmlns:w15="http://schemas.microsoft.com/office/word/2012/wordml" xmlns:wpg="http://schemas.microsoft.com/office/word/2010/wordprocessingGroup" xmlns:wpi="http://schemas.microsoft.com/office/word/2010/wordprocessingInk" xmlns:wne="http://schemas.microsoft.com/office/word/2006/wordml" xmlns:wps="http://schemas.microsoft.com/office/word/2010/wordprocessingShape" mc:Ignorable="w14 w15 wp14">
   <w:body>
     <w:p>
+      <w:bookmarkStart w:id="0" w:name="_GoBack"/>
       <w:r>
         <w:t>We would like to thank the reviewers and meta-reviewer for their helpful comments and encouraging words.</w:t>
       </w:r>
@@ -21,10 +22,11 @@
         <w:t>we did to the original submission</w:t>
       </w:r>
       <w:r>
+        <w:t xml:space="preserve"> (section numbers refer to the revised document)</w:t>
+      </w:r>
+      <w:r>
         <w:t>:</w:t>
       </w:r>
-      <w:bookmarkStart w:id="0" w:name="_GoBack"/>
-      <w:bookmarkEnd w:id="0"/>
     </w:p>
     <w:p>
       <w:r>
@@ -317,6 +319,7 @@
     <w:p/>
     <w:p>
       <w:r>
+        <w:lastRenderedPageBreak/>
         <w:t xml:space="preserve">###### </w:t>
       </w:r>
       <w:r>
@@ -328,7 +331,6 @@
     </w:p>
     <w:p>
       <w:r>
-        <w:lastRenderedPageBreak/>
         <w:t>We checked and corrected any incom</w:t>
       </w:r>
       <w:r>
@@ -372,6 +374,7 @@
       <w:r>
         <w:t xml:space="preserve">We make use of SPARQL Syntax simplification in our queries to shorten the query length. The WHERE clause can in that case be omitted and the query still be valid [Reviewer1]. </w:t>
       </w:r>
+      <w:bookmarkEnd w:id="0"/>
     </w:p>
     <w:sectPr>
       <w:pgSz w:w="11906" w:h="16838"/>

</xml_diff>